<commit_message>
adding ASN plots script and pdfs
</commit_message>
<xml_diff>
--- a/Meredith is working on/stats/full_summary_script_q_answers.docx
+++ b/Meredith is working on/stats/full_summary_script_q_answers.docx
@@ -1,6 +1,6 @@
 
 <file path=word/document.xml><?xml version="1.0" encoding="utf-8"?>
-<w:document xmlns:wpc="http://schemas.microsoft.com/office/word/2010/wordprocessingCanvas" xmlns:cx="http://schemas.microsoft.com/office/drawing/2014/chartex" xmlns:cx1="http://schemas.microsoft.com/office/drawing/2015/9/8/chartex" xmlns:cx2="http://schemas.microsoft.com/office/drawing/2015/10/21/chartex" xmlns:cx3="http://schemas.microsoft.com/office/drawing/2016/5/9/chartex" xmlns:cx4="http://schemas.microsoft.com/office/drawing/2016/5/10/chartex" xmlns:cx5="http://schemas.microsoft.com/office/drawing/2016/5/11/chartex" xmlns:cx6="http://schemas.microsoft.com/office/drawing/2016/5/12/chartex" xmlns:cx7="http://schemas.microsoft.com/office/drawing/2016/5/13/chartex" xmlns:cx8="http://schemas.microsoft.com/office/drawing/2016/5/14/chartex" xmlns:mc="http://schemas.openxmlformats.org/markup-compatibility/2006" xmlns:aink="http://schemas.microsoft.com/office/drawing/2016/ink" xmlns:am3d="http://schemas.microsoft.com/office/drawing/2017/model3d" xmlns:o="urn:schemas-microsoft-com:office:office" xmlns:r="http://schemas.openxmlformats.org/officeDocument/2006/relationships" xmlns:m="http://schemas.openxmlformats.org/officeDocument/2006/math" xmlns:v="urn:schemas-microsoft-com:vml" xmlns:wp14="http://schemas.microsoft.com/office/word/2010/wordprocessingDrawing" xmlns:wp="http://schemas.openxmlformats.org/drawingml/2006/wordprocessingDrawing" xmlns:w10="urn:schemas-microsoft-com:office:word" xmlns:w="http://schemas.openxmlformats.org/wordprocessingml/2006/main" xmlns:w14="http://schemas.microsoft.com/office/word/2010/wordml" xmlns:w15="http://schemas.microsoft.com/office/word/2012/wordml" xmlns:w16cid="http://schemas.microsoft.com/office/word/2016/wordml/cid" xmlns:w16se="http://schemas.microsoft.com/office/word/2015/wordml/symex" xmlns:wpg="http://schemas.microsoft.com/office/word/2010/wordprocessingGroup" xmlns:wpi="http://schemas.microsoft.com/office/word/2010/wordprocessingInk" xmlns:wne="http://schemas.microsoft.com/office/word/2006/wordml" xmlns:wps="http://schemas.microsoft.com/office/word/2010/wordprocessingShape" mc:Ignorable="w14 w15 w16se w16cid wp14">
+<w:document xmlns:wpc="http://schemas.microsoft.com/office/word/2010/wordprocessingCanvas" xmlns:cx="http://schemas.microsoft.com/office/drawing/2014/chartex" xmlns:cx1="http://schemas.microsoft.com/office/drawing/2015/9/8/chartex" xmlns:cx2="http://schemas.microsoft.com/office/drawing/2015/10/21/chartex" xmlns:cx3="http://schemas.microsoft.com/office/drawing/2016/5/9/chartex" xmlns:cx4="http://schemas.microsoft.com/office/drawing/2016/5/10/chartex" xmlns:cx5="http://schemas.microsoft.com/office/drawing/2016/5/11/chartex" xmlns:cx6="http://schemas.microsoft.com/office/drawing/2016/5/12/chartex" xmlns:cx7="http://schemas.microsoft.com/office/drawing/2016/5/13/chartex" xmlns:cx8="http://schemas.microsoft.com/office/drawing/2016/5/14/chartex" xmlns:mc="http://schemas.openxmlformats.org/markup-compatibility/2006" xmlns:aink="http://schemas.microsoft.com/office/drawing/2016/ink" xmlns:am3d="http://schemas.microsoft.com/office/drawing/2017/model3d" xmlns:o="urn:schemas-microsoft-com:office:office" xmlns:r="http://schemas.openxmlformats.org/officeDocument/2006/relationships" xmlns:m="http://schemas.openxmlformats.org/officeDocument/2006/math" xmlns:v="urn:schemas-microsoft-com:vml" xmlns:wp14="http://schemas.microsoft.com/office/word/2010/wordprocessingDrawing" xmlns:wp="http://schemas.openxmlformats.org/drawingml/2006/wordprocessingDrawing" xmlns:w10="urn:schemas-microsoft-com:office:word" xmlns:w="http://schemas.openxmlformats.org/wordprocessingml/2006/main" xmlns:w14="http://schemas.microsoft.com/office/word/2010/wordml" xmlns:w15="http://schemas.microsoft.com/office/word/2012/wordml" xmlns:w16cex="http://schemas.microsoft.com/office/word/2018/wordml/cex" xmlns:w16cid="http://schemas.microsoft.com/office/word/2016/wordml/cid" xmlns:w16="http://schemas.microsoft.com/office/word/2018/wordml" xmlns:w16se="http://schemas.microsoft.com/office/word/2015/wordml/symex" xmlns:wpg="http://schemas.microsoft.com/office/word/2010/wordprocessingGroup" xmlns:wpi="http://schemas.microsoft.com/office/word/2010/wordprocessingInk" xmlns:wne="http://schemas.microsoft.com/office/word/2006/wordml" xmlns:wps="http://schemas.microsoft.com/office/word/2010/wordprocessingShape" mc:Ignorable="w14 w15 w16se w16cid w16 w16cex wp14">
   <w:body>
     <w:p>
       <w:r>
@@ -220,7 +220,23 @@
           <w:iCs/>
           <w:color w:val="0070C0"/>
         </w:rPr>
-        <w:t xml:space="preserve"> about the coefficient values themselves (e.g. host*wing2body  = -9.46 vs. </w:t>
+        <w:t xml:space="preserve"> about the coefficient values themselves (e.g. host*wing2</w:t>
+      </w:r>
+      <w:proofErr w:type="gramStart"/>
+      <w:r>
+        <w:rPr>
+          <w:iCs/>
+          <w:color w:val="0070C0"/>
+        </w:rPr>
+        <w:t>body  =</w:t>
+      </w:r>
+      <w:proofErr w:type="gramEnd"/>
+      <w:r>
+        <w:rPr>
+          <w:iCs/>
+          <w:color w:val="0070C0"/>
+        </w:rPr>
+        <w:t xml:space="preserve"> -9.46 vs. </w:t>
       </w:r>
       <w:proofErr w:type="spellStart"/>
       <w:r>
@@ -419,7 +435,23 @@
           <w:iCs/>
           <w:color w:val="0070C0"/>
         </w:rPr>
-        <w:t>, host is still significant but its interaction term isn’t.</w:t>
+        <w:t xml:space="preserve">, host is still </w:t>
+      </w:r>
+      <w:proofErr w:type="gramStart"/>
+      <w:r>
+        <w:rPr>
+          <w:iCs/>
+          <w:color w:val="0070C0"/>
+        </w:rPr>
+        <w:t>significant</w:t>
+      </w:r>
+      <w:proofErr w:type="gramEnd"/>
+      <w:r>
+        <w:rPr>
+          <w:iCs/>
+          <w:color w:val="0070C0"/>
+        </w:rPr>
+        <w:t xml:space="preserve"> but its interaction term isn’t.</w:t>
       </w:r>
     </w:p>
     <w:p>
@@ -449,6 +481,38 @@
         </w:rPr>
         <w:t xml:space="preserve">Because we know that days from start is a meaningful covariate that can’t be explained by the other factors we’re including in the model, and know that it is partially conflating host plant due to non-random mortality, in my opinion it really has to be left in the final model set, even if it doesn’t come out as significant in the final model. </w:t>
       </w:r>
+    </w:p>
+    <w:p>
+      <w:pPr>
+        <w:rPr>
+          <w:i/>
+          <w:iCs/>
+        </w:rPr>
+      </w:pPr>
+    </w:p>
+    <w:p>
+      <w:pPr>
+        <w:rPr>
+          <w:i/>
+          <w:iCs/>
+        </w:rPr>
+      </w:pPr>
+    </w:p>
+    <w:p>
+      <w:pPr>
+        <w:rPr>
+          <w:i/>
+          <w:iCs/>
+        </w:rPr>
+      </w:pPr>
+    </w:p>
+    <w:p>
+      <w:pPr>
+        <w:rPr>
+          <w:i/>
+          <w:iCs/>
+        </w:rPr>
+      </w:pPr>
     </w:p>
     <w:p>
       <w:pPr>
@@ -494,6 +558,7 @@
           <w:b/>
           <w:bCs/>
         </w:rPr>
+        <w:lastRenderedPageBreak/>
         <w:t>Flight speed:</w:t>
       </w:r>
     </w:p>
@@ -514,7 +579,6 @@
         </w:rPr>
       </w:pPr>
       <w:r>
-        <w:lastRenderedPageBreak/>
         <w:t>Difference in pool sizes between sexes causes this hard-to-parse-out comparison?</w:t>
       </w:r>
       <w:r>
@@ -525,7 +589,23 @@
           <w:i/>
           <w:iCs/>
         </w:rPr>
-        <w:t>We certainly have more power to detect what’s happening with males. The unequal sample sizes is something that could be more easily dealt with in non-parametric tests.</w:t>
+        <w:t xml:space="preserve">We certainly have more power to detect what’s happening with males. The unequal sample sizes </w:t>
+      </w:r>
+      <w:proofErr w:type="gramStart"/>
+      <w:r>
+        <w:rPr>
+          <w:i/>
+          <w:iCs/>
+        </w:rPr>
+        <w:t>is</w:t>
+      </w:r>
+      <w:proofErr w:type="gramEnd"/>
+      <w:r>
+        <w:rPr>
+          <w:i/>
+          <w:iCs/>
+        </w:rPr>
+        <w:t xml:space="preserve"> something that could be more easily dealt with in non-parametric tests.</w:t>
       </w:r>
     </w:p>
     <w:p>
@@ -653,7 +733,23 @@
           <w:i/>
           <w:iCs/>
         </w:rPr>
-        <w:t>The highly bimodal distribution of max speed, within both males and females, does look suspicious. I am also cautious because, if I recall correctly, there is a cut-off for these in the python scripts that excludes some very high speeds? I wouldn’t want that choice to influence our interpretation.</w:t>
+        <w:t xml:space="preserve">The highly bimodal distribution of max speed, within both males and females, does look suspicious. I am also cautious because, if I recall correctly, there is a cut-off for these in the python scripts that excludes some very high </w:t>
+      </w:r>
+      <w:proofErr w:type="gramStart"/>
+      <w:r>
+        <w:rPr>
+          <w:i/>
+          <w:iCs/>
+        </w:rPr>
+        <w:t>speeds?</w:t>
+      </w:r>
+      <w:proofErr w:type="gramEnd"/>
+      <w:r>
+        <w:rPr>
+          <w:i/>
+          <w:iCs/>
+        </w:rPr>
+        <w:t xml:space="preserve"> I wouldn’t want that choice to influence our interpretation.</w:t>
       </w:r>
       <w:r>
         <w:rPr>
@@ -760,7 +856,23 @@
           <w:i/>
           <w:iCs/>
         </w:rPr>
-        <w:t xml:space="preserve">indicators of actual strong flight. But, this could also be that different fliers have different patterns of acceleration; </w:t>
+        <w:t xml:space="preserve">indicators of actual strong flight. </w:t>
+      </w:r>
+      <w:proofErr w:type="gramStart"/>
+      <w:r>
+        <w:rPr>
+          <w:i/>
+          <w:iCs/>
+        </w:rPr>
+        <w:t>But,</w:t>
+      </w:r>
+      <w:proofErr w:type="gramEnd"/>
+      <w:r>
+        <w:rPr>
+          <w:i/>
+          <w:iCs/>
+        </w:rPr>
+        <w:t xml:space="preserve"> this could also be that different fliers have different patterns of acceleration; </w:t>
       </w:r>
       <w:proofErr w:type="spellStart"/>
       <w:r>
@@ -851,30 +963,7 @@
           <w:iCs/>
           <w:color w:val="0070C0"/>
         </w:rPr>
-        <w:t>. We can definitely do more diagnostics testing.</w:t>
-      </w:r>
-      <w:r>
-        <w:rPr>
-          <w:iCs/>
-          <w:color w:val="0070C0"/>
-        </w:rPr>
-        <w:t xml:space="preserve"> And it’s true, bugs, especially long fliers, show three main flights tracks – they can 1.) start off slow and hit a max peak and then slow down, 2) start off fast, hit a </w:t>
-      </w:r>
-      <w:proofErr w:type="spellStart"/>
-      <w:r>
-        <w:rPr>
-          <w:iCs/>
-          <w:color w:val="0070C0"/>
-        </w:rPr>
-        <w:t>min</w:t>
-      </w:r>
-      <w:proofErr w:type="spellEnd"/>
-      <w:r>
-        <w:rPr>
-          <w:iCs/>
-          <w:color w:val="0070C0"/>
-        </w:rPr>
-        <w:t xml:space="preserve"> peak, and then get faster again, or 3) start off fast and gradually decline.</w:t>
+        <w:t>. We can definitely do more diagnostics testing. And it’s true, bugs, especially long fliers, show three main flights tracks – they can 1.) start off slow and hit a max peak and then slow down, 2) start off fast, hit a min peak, and then get faster again, or 3) start off fast and gradually decline.</w:t>
       </w:r>
       <w:r>
         <w:rPr>
@@ -980,16 +1069,7 @@
           <w:iCs/>
         </w:rPr>
         <w:lastRenderedPageBreak/>
-        <w:t>the same as the difference between 100</w:t>
-      </w:r>
-      <w:bookmarkStart w:id="0" w:name="_GoBack"/>
-      <w:bookmarkEnd w:id="0"/>
-      <w:r>
-        <w:rPr>
-          <w:i/>
-          <w:iCs/>
-        </w:rPr>
-        <w:t xml:space="preserve">0m and 1500m, if there is nobody else in between those values). </w:t>
+        <w:t xml:space="preserve">the same as the difference between 1000m and 1500m, if there is nobody else in between those values). </w:t>
       </w:r>
       <w:r>
         <w:rPr>
@@ -1033,7 +1113,7 @@
 </file>
 
 <file path=word/styles.xml><?xml version="1.0" encoding="utf-8"?>
-<w:styles xmlns:mc="http://schemas.openxmlformats.org/markup-compatibility/2006" xmlns:r="http://schemas.openxmlformats.org/officeDocument/2006/relationships" xmlns:w="http://schemas.openxmlformats.org/wordprocessingml/2006/main" xmlns:w14="http://schemas.microsoft.com/office/word/2010/wordml" xmlns:w15="http://schemas.microsoft.com/office/word/2012/wordml" xmlns:w16cid="http://schemas.microsoft.com/office/word/2016/wordml/cid" xmlns:w16se="http://schemas.microsoft.com/office/word/2015/wordml/symex" mc:Ignorable="w14 w15 w16se w16cid">
+<w:styles xmlns:mc="http://schemas.openxmlformats.org/markup-compatibility/2006" xmlns:r="http://schemas.openxmlformats.org/officeDocument/2006/relationships" xmlns:w="http://schemas.openxmlformats.org/wordprocessingml/2006/main" xmlns:w14="http://schemas.microsoft.com/office/word/2010/wordml" xmlns:w15="http://schemas.microsoft.com/office/word/2012/wordml" xmlns:w16cex="http://schemas.microsoft.com/office/word/2018/wordml/cex" xmlns:w16cid="http://schemas.microsoft.com/office/word/2016/wordml/cid" xmlns:w16="http://schemas.microsoft.com/office/word/2018/wordml" xmlns:w16se="http://schemas.microsoft.com/office/word/2015/wordml/symex" mc:Ignorable="w14 w15 w16se w16cid w16 w16cex">
   <w:docDefaults>
     <w:rPrDefault>
       <w:rPr>
@@ -1045,7 +1125,7 @@
     </w:rPrDefault>
     <w:pPrDefault/>
   </w:docDefaults>
-  <w:latentStyles w:defLockedState="0" w:defUIPriority="99" w:defSemiHidden="0" w:defUnhideWhenUsed="0" w:defQFormat="0" w:count="375">
+  <w:latentStyles w:defLockedState="0" w:defUIPriority="99" w:defSemiHidden="0" w:defUnhideWhenUsed="0" w:defQFormat="0" w:count="376">
     <w:lsdException w:name="Normal" w:uiPriority="0" w:qFormat="1"/>
     <w:lsdException w:name="heading 1" w:uiPriority="9" w:qFormat="1"/>
     <w:lsdException w:name="heading 2" w:semiHidden="1" w:uiPriority="9" w:unhideWhenUsed="1" w:qFormat="1"/>
@@ -1151,7 +1231,6 @@
     <w:lsdException w:name="HTML Sample" w:semiHidden="1" w:unhideWhenUsed="1"/>
     <w:lsdException w:name="HTML Typewriter" w:semiHidden="1" w:unhideWhenUsed="1"/>
     <w:lsdException w:name="HTML Variable" w:semiHidden="1" w:unhideWhenUsed="1"/>
-    <w:lsdException w:name="Normal Table" w:semiHidden="1" w:unhideWhenUsed="1"/>
     <w:lsdException w:name="annotation subject" w:semiHidden="1" w:unhideWhenUsed="1"/>
     <w:lsdException w:name="No List" w:semiHidden="1" w:unhideWhenUsed="1"/>
     <w:lsdException w:name="Outline List 1" w:semiHidden="1" w:unhideWhenUsed="1"/>
@@ -1198,10 +1277,8 @@
     <w:lsdException w:name="Table Subtle 2" w:semiHidden="1" w:unhideWhenUsed="1"/>
     <w:lsdException w:name="Table Web 1" w:semiHidden="1" w:unhideWhenUsed="1"/>
     <w:lsdException w:name="Table Web 2" w:semiHidden="1" w:unhideWhenUsed="1"/>
-    <w:lsdException w:name="Table Web 3" w:semiHidden="1" w:unhideWhenUsed="1"/>
     <w:lsdException w:name="Balloon Text" w:semiHidden="1" w:unhideWhenUsed="1"/>
     <w:lsdException w:name="Table Grid" w:uiPriority="39"/>
-    <w:lsdException w:name="Table Theme" w:semiHidden="1" w:unhideWhenUsed="1"/>
     <w:lsdException w:name="Placeholder Text" w:semiHidden="1"/>
     <w:lsdException w:name="No Spacing" w:uiPriority="1" w:qFormat="1"/>
     <w:lsdException w:name="Light Shading" w:uiPriority="60"/>
@@ -1419,6 +1496,7 @@
     <w:lsdException w:name="List Table 7 Colorful Accent 6" w:uiPriority="52"/>
     <w:lsdException w:name="Mention" w:semiHidden="1" w:unhideWhenUsed="1"/>
     <w:lsdException w:name="Smart Hyperlink" w:semiHidden="1" w:unhideWhenUsed="1"/>
+    <w:lsdException w:name="Smart Link" w:semiHidden="1" w:unhideWhenUsed="1"/>
   </w:latentStyles>
   <w:style w:type="paragraph" w:default="1" w:styleId="Normal">
     <w:name w:val="Normal"/>

</xml_diff>